<commit_message>
part 1 and 2 on report
</commit_message>
<xml_diff>
--- a/reports/MyProjectMgnt.docx
+++ b/reports/MyProjectMgnt.docx
@@ -17,9 +17,11 @@
       <w:r>
         <w:rPr>
           <w:i/>
+          <w:noProof/>
           <w:color w:val="548DD4"/>
           <w:sz w:val="32"/>
           <w:szCs w:val="32"/>
+          <w:lang w:eastAsia="ja-JP" w:bidi="ar-SA"/>
         </w:rPr>
         <w:drawing>
           <wp:inline distT="0" distB="0" distL="0" distR="0" wp14:anchorId="570576E2" wp14:editId="07AEB377">
@@ -91,8 +93,6 @@
         </w:rPr>
         <w:t>Báo cáo quản hệ nhúng</w:t>
       </w:r>
-      <w:bookmarkStart w:id="0" w:name="_GoBack"/>
-      <w:bookmarkEnd w:id="0"/>
     </w:p>
     <w:p>
       <w:pPr>
@@ -2970,8 +2970,8 @@
         <w:tblLook w:val="00A0" w:firstRow="1" w:lastRow="0" w:firstColumn="1" w:lastColumn="0" w:noHBand="0" w:noVBand="0"/>
       </w:tblPr>
       <w:tblGrid>
-        <w:gridCol w:w="1495"/>
-        <w:gridCol w:w="3095"/>
+        <w:gridCol w:w="1555"/>
+        <w:gridCol w:w="3035"/>
         <w:gridCol w:w="1148"/>
         <w:gridCol w:w="1552"/>
         <w:gridCol w:w="1440"/>
@@ -2983,7 +2983,7 @@
         <w:tc>
           <w:tcPr>
             <w:cnfStyle w:val="001000000000" w:firstRow="0" w:lastRow="0" w:firstColumn="1" w:lastColumn="0" w:oddVBand="0" w:evenVBand="0" w:oddHBand="0" w:evenHBand="0" w:firstRowFirstColumn="0" w:firstRowLastColumn="0" w:lastRowFirstColumn="0" w:lastRowLastColumn="0"/>
-            <w:tcW w:w="1495" w:type="dxa"/>
+            <w:tcW w:w="1555" w:type="dxa"/>
           </w:tcPr>
           <w:p>
             <w:r>
@@ -2993,7 +2993,7 @@
         </w:tc>
         <w:tc>
           <w:tcPr>
-            <w:tcW w:w="3095" w:type="dxa"/>
+            <w:tcW w:w="3035" w:type="dxa"/>
           </w:tcPr>
           <w:p>
             <w:pPr>
@@ -3057,17 +3057,23 @@
         <w:tc>
           <w:tcPr>
             <w:cnfStyle w:val="001000000000" w:firstRow="0" w:lastRow="0" w:firstColumn="1" w:lastColumn="0" w:oddVBand="0" w:evenVBand="0" w:oddHBand="0" w:evenHBand="0" w:firstRowFirstColumn="0" w:firstRowLastColumn="0" w:lastRowFirstColumn="0" w:lastRowLastColumn="0"/>
-            <w:tcW w:w="1495" w:type="dxa"/>
+            <w:tcW w:w="1555" w:type="dxa"/>
           </w:tcPr>
           <w:p>
             <w:r>
-              <w:t>15/09/2005</w:t>
+              <w:t>12/03</w:t>
+            </w:r>
+            <w:r>
+              <w:t>/20</w:t>
+            </w:r>
+            <w:r>
+              <w:t>19</w:t>
             </w:r>
           </w:p>
         </w:tc>
         <w:tc>
           <w:tcPr>
-            <w:tcW w:w="3095" w:type="dxa"/>
+            <w:tcW w:w="3035" w:type="dxa"/>
           </w:tcPr>
           <w:p>
             <w:pPr>
@@ -3084,7 +3090,10 @@
               <w:cnfStyle w:val="000000000000" w:firstRow="0" w:lastRow="0" w:firstColumn="0" w:lastColumn="0" w:oddVBand="0" w:evenVBand="0" w:oddHBand="0" w:evenHBand="0" w:firstRowFirstColumn="0" w:firstRowLastColumn="0" w:lastRowFirstColumn="0" w:lastRowLastColumn="0"/>
             </w:pPr>
             <w:r>
-              <w:t>0.4</w:t>
+              <w:t>0.</w:t>
+            </w:r>
+            <w:r>
+              <w:t>1</w:t>
             </w:r>
           </w:p>
         </w:tc>
@@ -3095,7 +3104,16 @@
           <w:p>
             <w:pPr>
               <w:cnfStyle w:val="000000000000" w:firstRow="0" w:lastRow="0" w:firstColumn="0" w:lastColumn="0" w:oddVBand="0" w:evenVBand="0" w:oddHBand="0" w:evenHBand="0" w:firstRowFirstColumn="0" w:firstRowLastColumn="0" w:lastRowFirstColumn="0" w:lastRowLastColumn="0"/>
+              <w:rPr>
+                <w:lang w:val="vi-VN"/>
+              </w:rPr>
             </w:pPr>
+            <w:r>
+              <w:rPr>
+                <w:lang w:val="vi-VN"/>
+              </w:rPr>
+              <w:t>Lê Thanh Bình</w:t>
+            </w:r>
           </w:p>
         </w:tc>
         <w:tc>
@@ -3116,131 +3134,13 @@
         <w:tc>
           <w:tcPr>
             <w:cnfStyle w:val="001000000000" w:firstRow="0" w:lastRow="0" w:firstColumn="1" w:lastColumn="0" w:oddVBand="0" w:evenVBand="0" w:oddHBand="0" w:evenHBand="0" w:firstRowFirstColumn="0" w:firstRowLastColumn="0" w:lastRowFirstColumn="0" w:lastRowLastColumn="0"/>
-            <w:tcW w:w="1495" w:type="dxa"/>
-          </w:tcPr>
-          <w:p>
-            <w:r>
-              <w:t>15/11/2005</w:t>
-            </w:r>
-          </w:p>
-        </w:tc>
-        <w:tc>
-          <w:tcPr>
-            <w:tcW w:w="3095" w:type="dxa"/>
-          </w:tcPr>
-          <w:p>
-            <w:pPr>
-              <w:cnfStyle w:val="000000000000" w:firstRow="0" w:lastRow="0" w:firstColumn="0" w:lastColumn="0" w:oddVBand="0" w:evenVBand="0" w:oddHBand="0" w:evenHBand="0" w:firstRowFirstColumn="0" w:firstRowLastColumn="0" w:lastRowFirstColumn="0" w:lastRowLastColumn="0"/>
-            </w:pPr>
-          </w:p>
-        </w:tc>
-        <w:tc>
-          <w:tcPr>
-            <w:tcW w:w="1148" w:type="dxa"/>
-          </w:tcPr>
-          <w:p>
-            <w:pPr>
-              <w:cnfStyle w:val="000000000000" w:firstRow="0" w:lastRow="0" w:firstColumn="0" w:lastColumn="0" w:oddVBand="0" w:evenVBand="0" w:oddHBand="0" w:evenHBand="0" w:firstRowFirstColumn="0" w:firstRowLastColumn="0" w:lastRowFirstColumn="0" w:lastRowLastColumn="0"/>
-            </w:pPr>
-            <w:r>
-              <w:t>0.6</w:t>
-            </w:r>
-          </w:p>
-        </w:tc>
-        <w:tc>
-          <w:tcPr>
-            <w:tcW w:w="1552" w:type="dxa"/>
-          </w:tcPr>
-          <w:p>
-            <w:pPr>
-              <w:cnfStyle w:val="000000000000" w:firstRow="0" w:lastRow="0" w:firstColumn="0" w:lastColumn="0" w:oddVBand="0" w:evenVBand="0" w:oddHBand="0" w:evenHBand="0" w:firstRowFirstColumn="0" w:firstRowLastColumn="0" w:lastRowFirstColumn="0" w:lastRowLastColumn="0"/>
-            </w:pPr>
-          </w:p>
-        </w:tc>
-        <w:tc>
-          <w:tcPr>
-            <w:tcW w:w="1440" w:type="dxa"/>
-          </w:tcPr>
-          <w:p>
-            <w:pPr>
-              <w:cnfStyle w:val="000000000000" w:firstRow="0" w:lastRow="0" w:firstColumn="0" w:lastColumn="0" w:oddVBand="0" w:evenVBand="0" w:oddHBand="0" w:evenHBand="0" w:firstRowFirstColumn="0" w:firstRowLastColumn="0" w:lastRowFirstColumn="0" w:lastRowLastColumn="0"/>
-            </w:pPr>
-          </w:p>
-        </w:tc>
-      </w:tr>
-      <w:tr>
-        <w:trPr>
-          <w:trHeight w:val="540"/>
-        </w:trPr>
-        <w:tc>
-          <w:tcPr>
-            <w:cnfStyle w:val="001000000000" w:firstRow="0" w:lastRow="0" w:firstColumn="1" w:lastColumn="0" w:oddVBand="0" w:evenVBand="0" w:oddHBand="0" w:evenHBand="0" w:firstRowFirstColumn="0" w:firstRowLastColumn="0" w:lastRowFirstColumn="0" w:lastRowLastColumn="0"/>
-            <w:tcW w:w="1495" w:type="dxa"/>
-          </w:tcPr>
-          <w:p>
-            <w:r>
-              <w:t>15/12/2005</w:t>
-            </w:r>
-          </w:p>
-        </w:tc>
-        <w:tc>
-          <w:tcPr>
-            <w:tcW w:w="3095" w:type="dxa"/>
-          </w:tcPr>
-          <w:p>
-            <w:pPr>
-              <w:cnfStyle w:val="000000000000" w:firstRow="0" w:lastRow="0" w:firstColumn="0" w:lastColumn="0" w:oddVBand="0" w:evenVBand="0" w:oddHBand="0" w:evenHBand="0" w:firstRowFirstColumn="0" w:firstRowLastColumn="0" w:lastRowFirstColumn="0" w:lastRowLastColumn="0"/>
-            </w:pPr>
-          </w:p>
-        </w:tc>
-        <w:tc>
-          <w:tcPr>
-            <w:tcW w:w="1148" w:type="dxa"/>
-          </w:tcPr>
-          <w:p>
-            <w:pPr>
-              <w:cnfStyle w:val="000000000000" w:firstRow="0" w:lastRow="0" w:firstColumn="0" w:lastColumn="0" w:oddVBand="0" w:evenVBand="0" w:oddHBand="0" w:evenHBand="0" w:firstRowFirstColumn="0" w:firstRowLastColumn="0" w:lastRowFirstColumn="0" w:lastRowLastColumn="0"/>
-            </w:pPr>
-            <w:r>
-              <w:t>0.9</w:t>
-            </w:r>
-          </w:p>
-        </w:tc>
-        <w:tc>
-          <w:tcPr>
-            <w:tcW w:w="1552" w:type="dxa"/>
-          </w:tcPr>
-          <w:p>
-            <w:pPr>
-              <w:cnfStyle w:val="000000000000" w:firstRow="0" w:lastRow="0" w:firstColumn="0" w:lastColumn="0" w:oddVBand="0" w:evenVBand="0" w:oddHBand="0" w:evenHBand="0" w:firstRowFirstColumn="0" w:firstRowLastColumn="0" w:lastRowFirstColumn="0" w:lastRowLastColumn="0"/>
-            </w:pPr>
-          </w:p>
-        </w:tc>
-        <w:tc>
-          <w:tcPr>
-            <w:tcW w:w="1440" w:type="dxa"/>
-          </w:tcPr>
-          <w:p>
-            <w:pPr>
-              <w:cnfStyle w:val="000000000000" w:firstRow="0" w:lastRow="0" w:firstColumn="0" w:lastColumn="0" w:oddVBand="0" w:evenVBand="0" w:oddHBand="0" w:evenHBand="0" w:firstRowFirstColumn="0" w:firstRowLastColumn="0" w:lastRowFirstColumn="0" w:lastRowLastColumn="0"/>
-            </w:pPr>
-          </w:p>
-        </w:tc>
-      </w:tr>
-      <w:tr>
-        <w:trPr>
-          <w:trHeight w:val="540"/>
-        </w:trPr>
-        <w:tc>
-          <w:tcPr>
-            <w:cnfStyle w:val="001000000000" w:firstRow="0" w:lastRow="0" w:firstColumn="1" w:lastColumn="0" w:oddVBand="0" w:evenVBand="0" w:oddHBand="0" w:evenHBand="0" w:firstRowFirstColumn="0" w:firstRowLastColumn="0" w:lastRowFirstColumn="0" w:lastRowLastColumn="0"/>
-            <w:tcW w:w="1495" w:type="dxa"/>
+            <w:tcW w:w="1555" w:type="dxa"/>
           </w:tcPr>
           <w:p/>
         </w:tc>
         <w:tc>
           <w:tcPr>
-            <w:tcW w:w="3095" w:type="dxa"/>
+            <w:tcW w:w="3035" w:type="dxa"/>
           </w:tcPr>
           <w:p>
             <w:pPr>
@@ -3286,13 +3186,13 @@
         <w:tc>
           <w:tcPr>
             <w:cnfStyle w:val="001000000000" w:firstRow="0" w:lastRow="0" w:firstColumn="1" w:lastColumn="0" w:oddVBand="0" w:evenVBand="0" w:oddHBand="0" w:evenHBand="0" w:firstRowFirstColumn="0" w:firstRowLastColumn="0" w:lastRowFirstColumn="0" w:lastRowLastColumn="0"/>
-            <w:tcW w:w="1495" w:type="dxa"/>
+            <w:tcW w:w="1555" w:type="dxa"/>
           </w:tcPr>
           <w:p/>
         </w:tc>
         <w:tc>
           <w:tcPr>
-            <w:tcW w:w="3095" w:type="dxa"/>
+            <w:tcW w:w="3035" w:type="dxa"/>
           </w:tcPr>
           <w:p>
             <w:pPr>
@@ -3338,13 +3238,13 @@
         <w:tc>
           <w:tcPr>
             <w:cnfStyle w:val="001000000000" w:firstRow="0" w:lastRow="0" w:firstColumn="1" w:lastColumn="0" w:oddVBand="0" w:evenVBand="0" w:oddHBand="0" w:evenHBand="0" w:firstRowFirstColumn="0" w:firstRowLastColumn="0" w:lastRowFirstColumn="0" w:lastRowLastColumn="0"/>
-            <w:tcW w:w="1495" w:type="dxa"/>
+            <w:tcW w:w="1555" w:type="dxa"/>
           </w:tcPr>
           <w:p/>
         </w:tc>
         <w:tc>
           <w:tcPr>
-            <w:tcW w:w="3095" w:type="dxa"/>
+            <w:tcW w:w="3035" w:type="dxa"/>
           </w:tcPr>
           <w:p>
             <w:pPr>
@@ -3390,13 +3290,13 @@
         <w:tc>
           <w:tcPr>
             <w:cnfStyle w:val="001000000000" w:firstRow="0" w:lastRow="0" w:firstColumn="1" w:lastColumn="0" w:oddVBand="0" w:evenVBand="0" w:oddHBand="0" w:evenHBand="0" w:firstRowFirstColumn="0" w:firstRowLastColumn="0" w:lastRowFirstColumn="0" w:lastRowLastColumn="0"/>
-            <w:tcW w:w="1495" w:type="dxa"/>
+            <w:tcW w:w="1555" w:type="dxa"/>
           </w:tcPr>
           <w:p/>
         </w:tc>
         <w:tc>
           <w:tcPr>
-            <w:tcW w:w="3095" w:type="dxa"/>
+            <w:tcW w:w="3035" w:type="dxa"/>
           </w:tcPr>
           <w:p>
             <w:pPr>
@@ -3442,13 +3342,13 @@
         <w:tc>
           <w:tcPr>
             <w:cnfStyle w:val="001000000000" w:firstRow="0" w:lastRow="0" w:firstColumn="1" w:lastColumn="0" w:oddVBand="0" w:evenVBand="0" w:oddHBand="0" w:evenHBand="0" w:firstRowFirstColumn="0" w:firstRowLastColumn="0" w:lastRowFirstColumn="0" w:lastRowLastColumn="0"/>
-            <w:tcW w:w="1495" w:type="dxa"/>
+            <w:tcW w:w="1555" w:type="dxa"/>
           </w:tcPr>
           <w:p/>
         </w:tc>
         <w:tc>
           <w:tcPr>
-            <w:tcW w:w="3095" w:type="dxa"/>
+            <w:tcW w:w="3035" w:type="dxa"/>
           </w:tcPr>
           <w:p>
             <w:pPr>
@@ -3494,13 +3394,117 @@
         <w:tc>
           <w:tcPr>
             <w:cnfStyle w:val="001000000000" w:firstRow="0" w:lastRow="0" w:firstColumn="1" w:lastColumn="0" w:oddVBand="0" w:evenVBand="0" w:oddHBand="0" w:evenHBand="0" w:firstRowFirstColumn="0" w:firstRowLastColumn="0" w:lastRowFirstColumn="0" w:lastRowLastColumn="0"/>
-            <w:tcW w:w="1495" w:type="dxa"/>
+            <w:tcW w:w="1555" w:type="dxa"/>
           </w:tcPr>
           <w:p/>
         </w:tc>
         <w:tc>
           <w:tcPr>
-            <w:tcW w:w="3095" w:type="dxa"/>
+            <w:tcW w:w="3035" w:type="dxa"/>
+          </w:tcPr>
+          <w:p>
+            <w:pPr>
+              <w:cnfStyle w:val="000000000000" w:firstRow="0" w:lastRow="0" w:firstColumn="0" w:lastColumn="0" w:oddVBand="0" w:evenVBand="0" w:oddHBand="0" w:evenHBand="0" w:firstRowFirstColumn="0" w:firstRowLastColumn="0" w:lastRowFirstColumn="0" w:lastRowLastColumn="0"/>
+            </w:pPr>
+          </w:p>
+        </w:tc>
+        <w:tc>
+          <w:tcPr>
+            <w:tcW w:w="1148" w:type="dxa"/>
+          </w:tcPr>
+          <w:p>
+            <w:pPr>
+              <w:cnfStyle w:val="000000000000" w:firstRow="0" w:lastRow="0" w:firstColumn="0" w:lastColumn="0" w:oddVBand="0" w:evenVBand="0" w:oddHBand="0" w:evenHBand="0" w:firstRowFirstColumn="0" w:firstRowLastColumn="0" w:lastRowFirstColumn="0" w:lastRowLastColumn="0"/>
+            </w:pPr>
+          </w:p>
+        </w:tc>
+        <w:tc>
+          <w:tcPr>
+            <w:tcW w:w="1552" w:type="dxa"/>
+          </w:tcPr>
+          <w:p>
+            <w:pPr>
+              <w:cnfStyle w:val="000000000000" w:firstRow="0" w:lastRow="0" w:firstColumn="0" w:lastColumn="0" w:oddVBand="0" w:evenVBand="0" w:oddHBand="0" w:evenHBand="0" w:firstRowFirstColumn="0" w:firstRowLastColumn="0" w:lastRowFirstColumn="0" w:lastRowLastColumn="0"/>
+            </w:pPr>
+          </w:p>
+        </w:tc>
+        <w:tc>
+          <w:tcPr>
+            <w:tcW w:w="1440" w:type="dxa"/>
+          </w:tcPr>
+          <w:p>
+            <w:pPr>
+              <w:cnfStyle w:val="000000000000" w:firstRow="0" w:lastRow="0" w:firstColumn="0" w:lastColumn="0" w:oddVBand="0" w:evenVBand="0" w:oddHBand="0" w:evenHBand="0" w:firstRowFirstColumn="0" w:firstRowLastColumn="0" w:lastRowFirstColumn="0" w:lastRowLastColumn="0"/>
+            </w:pPr>
+          </w:p>
+        </w:tc>
+      </w:tr>
+      <w:tr>
+        <w:trPr>
+          <w:trHeight w:val="540"/>
+        </w:trPr>
+        <w:tc>
+          <w:tcPr>
+            <w:cnfStyle w:val="001000000000" w:firstRow="0" w:lastRow="0" w:firstColumn="1" w:lastColumn="0" w:oddVBand="0" w:evenVBand="0" w:oddHBand="0" w:evenHBand="0" w:firstRowFirstColumn="0" w:firstRowLastColumn="0" w:lastRowFirstColumn="0" w:lastRowLastColumn="0"/>
+            <w:tcW w:w="1555" w:type="dxa"/>
+          </w:tcPr>
+          <w:p/>
+        </w:tc>
+        <w:tc>
+          <w:tcPr>
+            <w:tcW w:w="3035" w:type="dxa"/>
+          </w:tcPr>
+          <w:p>
+            <w:pPr>
+              <w:cnfStyle w:val="000000000000" w:firstRow="0" w:lastRow="0" w:firstColumn="0" w:lastColumn="0" w:oddVBand="0" w:evenVBand="0" w:oddHBand="0" w:evenHBand="0" w:firstRowFirstColumn="0" w:firstRowLastColumn="0" w:lastRowFirstColumn="0" w:lastRowLastColumn="0"/>
+            </w:pPr>
+          </w:p>
+        </w:tc>
+        <w:tc>
+          <w:tcPr>
+            <w:tcW w:w="1148" w:type="dxa"/>
+          </w:tcPr>
+          <w:p>
+            <w:pPr>
+              <w:cnfStyle w:val="000000000000" w:firstRow="0" w:lastRow="0" w:firstColumn="0" w:lastColumn="0" w:oddVBand="0" w:evenVBand="0" w:oddHBand="0" w:evenHBand="0" w:firstRowFirstColumn="0" w:firstRowLastColumn="0" w:lastRowFirstColumn="0" w:lastRowLastColumn="0"/>
+            </w:pPr>
+          </w:p>
+        </w:tc>
+        <w:tc>
+          <w:tcPr>
+            <w:tcW w:w="1552" w:type="dxa"/>
+          </w:tcPr>
+          <w:p>
+            <w:pPr>
+              <w:cnfStyle w:val="000000000000" w:firstRow="0" w:lastRow="0" w:firstColumn="0" w:lastColumn="0" w:oddVBand="0" w:evenVBand="0" w:oddHBand="0" w:evenHBand="0" w:firstRowFirstColumn="0" w:firstRowLastColumn="0" w:lastRowFirstColumn="0" w:lastRowLastColumn="0"/>
+            </w:pPr>
+          </w:p>
+        </w:tc>
+        <w:tc>
+          <w:tcPr>
+            <w:tcW w:w="1440" w:type="dxa"/>
+          </w:tcPr>
+          <w:p>
+            <w:pPr>
+              <w:cnfStyle w:val="000000000000" w:firstRow="0" w:lastRow="0" w:firstColumn="0" w:lastColumn="0" w:oddVBand="0" w:evenVBand="0" w:oddHBand="0" w:evenHBand="0" w:firstRowFirstColumn="0" w:firstRowLastColumn="0" w:lastRowFirstColumn="0" w:lastRowLastColumn="0"/>
+            </w:pPr>
+          </w:p>
+        </w:tc>
+      </w:tr>
+      <w:tr>
+        <w:trPr>
+          <w:trHeight w:val="540"/>
+        </w:trPr>
+        <w:tc>
+          <w:tcPr>
+            <w:cnfStyle w:val="001000000000" w:firstRow="0" w:lastRow="0" w:firstColumn="1" w:lastColumn="0" w:oddVBand="0" w:evenVBand="0" w:oddHBand="0" w:evenHBand="0" w:firstRowFirstColumn="0" w:firstRowLastColumn="0" w:lastRowFirstColumn="0" w:lastRowLastColumn="0"/>
+            <w:tcW w:w="1555" w:type="dxa"/>
+          </w:tcPr>
+          <w:p/>
+        </w:tc>
+        <w:tc>
+          <w:tcPr>
+            <w:tcW w:w="3035" w:type="dxa"/>
           </w:tcPr>
           <w:p>
             <w:pPr>
@@ -3543,13 +3547,13 @@
         <w:tc>
           <w:tcPr>
             <w:cnfStyle w:val="001000000000" w:firstRow="0" w:lastRow="0" w:firstColumn="1" w:lastColumn="0" w:oddVBand="0" w:evenVBand="0" w:oddHBand="0" w:evenHBand="0" w:firstRowFirstColumn="0" w:firstRowLastColumn="0" w:lastRowFirstColumn="0" w:lastRowLastColumn="0"/>
-            <w:tcW w:w="1495" w:type="dxa"/>
+            <w:tcW w:w="1555" w:type="dxa"/>
           </w:tcPr>
           <w:p/>
         </w:tc>
         <w:tc>
           <w:tcPr>
-            <w:tcW w:w="3095" w:type="dxa"/>
+            <w:tcW w:w="3035" w:type="dxa"/>
           </w:tcPr>
           <w:p>
             <w:pPr>
@@ -3612,89 +3616,223 @@
       <w:pPr>
         <w:pStyle w:val="Heading1"/>
       </w:pPr>
-      <w:bookmarkStart w:id="1" w:name="_Toc527975125"/>
+      <w:bookmarkStart w:id="0" w:name="_Toc527975125"/>
       <w:r>
         <w:lastRenderedPageBreak/>
         <w:t>Giới thiệu dự án</w:t>
       </w:r>
+      <w:bookmarkEnd w:id="0"/>
+    </w:p>
+    <w:p>
+      <w:r>
+        <w:t>Cánh tay robot</w:t>
+      </w:r>
+      <w:r>
+        <w:t xml:space="preserve">: </w:t>
+      </w:r>
+    </w:p>
+    <w:p>
+      <w:r>
+        <w:t xml:space="preserve">Dự án xây </w:t>
+      </w:r>
+    </w:p>
+    <w:p>
+      <w:pPr>
+        <w:pStyle w:val="Heading1"/>
+      </w:pPr>
+      <w:bookmarkStart w:id="1" w:name="_Toc527975126"/>
+      <w:r>
+        <w:t>Các nhân sự tham gia dự án</w:t>
+      </w:r>
       <w:bookmarkEnd w:id="1"/>
     </w:p>
     <w:p>
-      <w:r>
-        <w:t xml:space="preserve">Robot dò đường: </w:t>
-      </w:r>
-    </w:p>
-    <w:p>
-      <w:pPr>
-        <w:pStyle w:val="Heading1"/>
-      </w:pPr>
-      <w:bookmarkStart w:id="2" w:name="_Toc527975126"/>
-      <w:r>
-        <w:t>Các nhân sự tham gia dự án</w:t>
+      <w:pPr>
+        <w:pStyle w:val="Heading2"/>
+      </w:pPr>
+      <w:bookmarkStart w:id="2" w:name="_Toc527975127"/>
+      <w:r>
+        <w:t>Thông tin liên hệ phía khách hàng</w:t>
       </w:r>
       <w:bookmarkEnd w:id="2"/>
     </w:p>
     <w:p>
+      <w:r>
+        <w:t xml:space="preserve">Anh </w:t>
+      </w:r>
+      <w:r>
+        <w:t>Nguyễn Đức Tiến – Giảng viên Trường Đại học Bách Khoa Hà Nội</w:t>
+      </w:r>
+    </w:p>
+    <w:p>
+      <w:r>
+        <w:t xml:space="preserve">Email: </w:t>
+      </w:r>
+      <w:hyperlink r:id="rId12" w:history="1">
+        <w:r>
+          <w:rPr>
+            <w:rStyle w:val="Hyperlink"/>
+          </w:rPr>
+          <w:t>tien.nd@gmail.com</w:t>
+        </w:r>
+      </w:hyperlink>
+      <w:r>
+        <w:t xml:space="preserve"> </w:t>
+      </w:r>
+    </w:p>
+    <w:p>
+      <w:r>
+        <w:t>Phone: 0912345678</w:t>
+      </w:r>
+    </w:p>
+    <w:p>
       <w:pPr>
         <w:pStyle w:val="Heading2"/>
       </w:pPr>
-      <w:bookmarkStart w:id="3" w:name="_Toc527975127"/>
-      <w:r>
-        <w:t>Thông tin liên hệ phía khách hàng</w:t>
+      <w:bookmarkStart w:id="3" w:name="_Toc527975128"/>
+      <w:r>
+        <w:t>Thông tin liên hệ phía công ty</w:t>
       </w:r>
       <w:bookmarkEnd w:id="3"/>
     </w:p>
     <w:p>
       <w:r>
-        <w:t xml:space="preserve">Anh Ngô Lam Trung: </w:t>
+        <w:t>Trưởng dự án: Lê Thanh Bình</w:t>
+      </w:r>
+    </w:p>
+    <w:p>
+      <w:pPr>
+        <w:rPr>
+          <w:lang w:val="vi-VN"/>
+        </w:rPr>
+      </w:pPr>
+      <w:r>
+        <w:tab/>
+        <w:t xml:space="preserve">Mail: </w:t>
+      </w:r>
+      <w:hyperlink r:id="rId13" w:history="1">
+        <w:r>
+          <w:rPr>
+            <w:rStyle w:val="Hyperlink"/>
+          </w:rPr>
+          <w:t>binh97.lt@gmail.com</w:t>
+        </w:r>
+      </w:hyperlink>
+      <w:r>
+        <w:rPr>
+          <w:lang w:val="vi-VN"/>
+        </w:rPr>
+        <w:t xml:space="preserve"> </w:t>
+      </w:r>
+    </w:p>
+    <w:p>
+      <w:r>
+        <w:t xml:space="preserve">Lập trình viên:  </w:t>
+      </w:r>
+    </w:p>
+    <w:p>
+      <w:pPr>
+        <w:ind w:firstLine="720"/>
+      </w:pPr>
+      <w:r>
+        <w:t xml:space="preserve">Lê Công Hậu – mail: </w:t>
+      </w:r>
+      <w:hyperlink r:id="rId14" w:history="1">
+        <w:r>
+          <w:rPr>
+            <w:rStyle w:val="Hyperlink"/>
+          </w:rPr>
+          <w:t>hau.lt@gmail.com</w:t>
+        </w:r>
+      </w:hyperlink>
+      <w:r>
+        <w:t xml:space="preserve"> </w:t>
+      </w:r>
+    </w:p>
+    <w:p>
+      <w:pPr>
+        <w:ind w:firstLine="720"/>
+      </w:pPr>
+      <w:r>
+        <w:t xml:space="preserve">Vũ Hồng Sơn – mail: </w:t>
+      </w:r>
+      <w:hyperlink r:id="rId15" w:history="1">
+        <w:r>
+          <w:rPr>
+            <w:rStyle w:val="Hyperlink"/>
+          </w:rPr>
+          <w:t>son.vh@gmail.com</w:t>
+        </w:r>
+      </w:hyperlink>
+      <w:r>
+        <w:t xml:space="preserve"> </w:t>
+      </w:r>
+    </w:p>
+    <w:p>
+      <w:r>
+        <w:t xml:space="preserve">Phiên dịch: </w:t>
+      </w:r>
+      <w:r>
+        <w:t>Hoàng Minh Quang</w:t>
+      </w:r>
+    </w:p>
+    <w:p>
+      <w:pPr>
+        <w:rPr>
+          <w:lang w:val="vi-VN"/>
+        </w:rPr>
+      </w:pPr>
+      <w:r>
+        <w:tab/>
+        <w:t>Mail: quang.hm@gmail.com</w:t>
       </w:r>
     </w:p>
     <w:p>
       <w:pPr>
         <w:pStyle w:val="Heading2"/>
       </w:pPr>
-      <w:bookmarkStart w:id="4" w:name="_Toc527975128"/>
-      <w:r>
-        <w:t>Thông tin liên hệ phía công ty</w:t>
+      <w:bookmarkStart w:id="4" w:name="_Toc527975129"/>
+      <w:r>
+        <w:t>Phân chia vai trò của thành viên dự án và khách hàng</w:t>
       </w:r>
       <w:bookmarkEnd w:id="4"/>
     </w:p>
     <w:p>
       <w:r>
-        <w:t>Lập trình viên:  Pham Lan</w:t>
-      </w:r>
-    </w:p>
-    <w:p>
-      <w:r>
-        <w:t xml:space="preserve">Phiên dịch: Ngọc, </w:t>
-      </w:r>
-    </w:p>
-    <w:p>
-      <w:pPr>
-        <w:pStyle w:val="Heading2"/>
-      </w:pPr>
-      <w:bookmarkStart w:id="5" w:name="_Toc527975129"/>
-      <w:r>
-        <w:t>Phân chia vai trò của thành viên dự án và khách hàng</w:t>
-      </w:r>
-      <w:bookmarkEnd w:id="5"/>
-    </w:p>
-    <w:p>
-      <w:r>
-        <w:t xml:space="preserve">Giám đốc: Hưng, tài chính, nhân sự, </w:t>
-      </w:r>
-      <w:r>
-        <w:t>yêu càu cơ bản: đẹp, tròn, vàng</w:t>
-      </w:r>
-    </w:p>
-    <w:p>
-      <w:r>
-        <w:t>Trung: IT, chi tiết, báo tiến đôj</w:t>
-      </w:r>
-    </w:p>
-    <w:p>
-      <w:r>
-        <w:t>Phiên dịch: Bích</w:t>
+        <w:t>Trưởng dự án</w:t>
+      </w:r>
+      <w:r>
+        <w:t xml:space="preserve">: </w:t>
+      </w:r>
+      <w:r>
+        <w:t>Bình</w:t>
+      </w:r>
+      <w:r>
+        <w:t xml:space="preserve">, tài chính, nhân sự, </w:t>
+      </w:r>
+      <w:r>
+        <w:t>phân chia công việc</w:t>
+      </w:r>
+    </w:p>
+    <w:p>
+      <w:r>
+        <w:t>Trung: IT, chi tiết, báo tiế</w:t>
+      </w:r>
+      <w:r>
+        <w:t>n độ</w:t>
+      </w:r>
+    </w:p>
+    <w:p>
+      <w:r>
+        <w:t>Quang: IT, chi tiết, báo cáo tiến độ</w:t>
+      </w:r>
+    </w:p>
+    <w:p>
+      <w:r>
+        <w:t xml:space="preserve">Phiên dịch: </w:t>
+      </w:r>
+      <w:r>
+        <w:t>Quang</w:t>
       </w:r>
     </w:p>
     <w:p/>
@@ -3704,22 +3842,33 @@
       <w:pPr>
         <w:pStyle w:val="Heading1"/>
       </w:pPr>
-      <w:bookmarkStart w:id="6" w:name="_Toc527975130"/>
+      <w:bookmarkStart w:id="5" w:name="_Toc527975130"/>
       <w:r>
         <w:lastRenderedPageBreak/>
         <w:t>Khảo sát dự án</w:t>
       </w:r>
+      <w:bookmarkEnd w:id="5"/>
+    </w:p>
+    <w:p>
+      <w:pPr>
+        <w:pStyle w:val="Heading2"/>
+        <w:rPr>
+          <w:lang w:val="vi-VN"/>
+        </w:rPr>
+      </w:pPr>
+      <w:bookmarkStart w:id="6" w:name="_Toc527975131"/>
+      <w:r>
+        <w:t>Yêu cầu khách hàng</w:t>
+      </w:r>
+      <w:bookmarkStart w:id="7" w:name="_GoBack"/>
       <w:bookmarkEnd w:id="6"/>
-    </w:p>
-    <w:p>
-      <w:pPr>
-        <w:pStyle w:val="Heading2"/>
-      </w:pPr>
-      <w:bookmarkStart w:id="7" w:name="_Toc527975131"/>
-      <w:r>
-        <w:t>Yêu cầu khách hàng</w:t>
-      </w:r>
       <w:bookmarkEnd w:id="7"/>
+      <w:r>
+        <w:rPr>
+          <w:lang w:val="vi-VN"/>
+        </w:rPr>
+        <w:t xml:space="preserve"> </w:t>
+      </w:r>
     </w:p>
     <w:p>
       <w:pPr>
@@ -4178,12 +4327,12 @@
     <w:p/>
     <w:p/>
     <w:sectPr>
-      <w:headerReference w:type="even" r:id="rId12"/>
-      <w:headerReference w:type="default" r:id="rId13"/>
-      <w:footerReference w:type="even" r:id="rId14"/>
-      <w:footerReference w:type="default" r:id="rId15"/>
-      <w:headerReference w:type="first" r:id="rId16"/>
-      <w:footerReference w:type="first" r:id="rId17"/>
+      <w:headerReference w:type="even" r:id="rId16"/>
+      <w:headerReference w:type="default" r:id="rId17"/>
+      <w:footerReference w:type="even" r:id="rId18"/>
+      <w:footerReference w:type="default" r:id="rId19"/>
+      <w:headerReference w:type="first" r:id="rId20"/>
+      <w:footerReference w:type="first" r:id="rId21"/>
       <w:footnotePr>
         <w:pos w:val="beneathText"/>
       </w:footnotePr>
@@ -4690,8 +4839,9 @@
     <w:r>
       <w:rPr>
         <w:i/>
+        <w:noProof/>
         <w:color w:val="C00000"/>
-        <w:lang w:eastAsia="ar-SA" w:bidi="ar-SA"/>
+        <w:lang w:eastAsia="ja-JP" w:bidi="ar-SA"/>
       </w:rPr>
       <w:drawing>
         <wp:inline distT="0" distB="0" distL="0" distR="0" wp14:anchorId="0DD744BF" wp14:editId="7A7D622E">
@@ -9052,7 +9202,7 @@
 </file>
 
 <file path=customXml/itemProps1.xml><?xml version="1.0" encoding="utf-8"?>
-<ds:datastoreItem xmlns:ds="http://schemas.openxmlformats.org/officeDocument/2006/customXml" ds:itemID="{7E44A618-45F4-B04D-9820-F22BCA70BDE7}">
+<ds:datastoreItem xmlns:ds="http://schemas.openxmlformats.org/officeDocument/2006/customXml" ds:itemID="{E55E22BE-CC23-B249-98E0-A807866C0A57}">
   <ds:schemaRefs>
     <ds:schemaRef ds:uri="http://schemas.openxmlformats.org/officeDocument/2006/bibliography"/>
   </ds:schemaRefs>

</xml_diff>